<commit_message>
added location wise resumes
</commit_message>
<xml_diff>
--- a/Cover Letter/Cover_Letter_General.docx
+++ b/Cover Letter/Cover_Letter_General.docx
@@ -17,16 +17,11 @@
       <w:r>
         <w:t xml:space="preserve">I am interested in </w:t>
       </w:r>
-      <w:proofErr w:type="spellStart"/>
       <w:r>
-        <w:t>Tenyx</w:t>
+        <w:t>QuSecure</w:t>
       </w:r>
       <w:r>
-        <w:t>’s</w:t>
-      </w:r>
-      <w:proofErr w:type="spellEnd"/>
-      <w:r>
-        <w:t xml:space="preserve"> Software Engineering position. With almost 2 years of experience in software development and a proven track record of delivering complex projects, I am confident that I possess the skills and experience necessary to excel in this role and contribute significantly to your team.</w:t>
+        <w:t>’s Software Engineering position. With almost 2 years of experience in software development and a proven track record of delivering complex projects, I am confident that I possess the skills and experience necessary to excel in this role and contribute significantly to your team.</w:t>
       </w:r>
     </w:p>
     <w:p>

</xml_diff>